<commit_message>
Se agregaron las respuestas al formulario de solicitud generado.
</commit_message>
<xml_diff>
--- a/src/main/resources/requests/request-form-template.docx
+++ b/src/main/resources/requests/request-form-template.docx
@@ -23,11 +23,38 @@
           <w:rFonts w:ascii="Times New Roman" w:hAnsi="Times New Roman" w:cs="Times New Roman"/>
           <w:b/>
           <w:bCs/>
+          <w:sz w:val="32"/>
+          <w:szCs w:val="32"/>
+        </w:rPr>
+      </w:pPr>
+      <w:r>
+        <w:rPr>
+          <w:rFonts w:ascii="Times New Roman" w:hAnsi="Times New Roman" w:cs="Times New Roman"/>
+          <w:b/>
+          <w:bCs/>
+          <w:sz w:val="32"/>
+          <w:szCs w:val="32"/>
+        </w:rPr>
+        <w:t>FORMULARIO DE SOLICITUD</w:t>
+      </w:r>
+    </w:p>
+    <w:p>
+      <w:pPr>
+        <w:pStyle w:val="Normal1"/>
+        <w:jc w:val="center"/>
+        <w:rPr>
+          <w:rFonts w:ascii="Times New Roman" w:hAnsi="Times New Roman" w:cs="Times New Roman"/>
+          <w:b/>
+          <w:bCs/>
           <w:sz w:val="17"/>
           <w:szCs w:val="17"/>
         </w:rPr>
       </w:pPr>
-      <w:r>
+    </w:p>
+    <w:p>
+      <w:pPr>
+        <w:pStyle w:val="Normal1"/>
+        <w:jc w:val="center"/>
         <w:rPr>
           <w:rFonts w:ascii="Times New Roman" w:hAnsi="Times New Roman" w:cs="Times New Roman"/>
           <w:b/>
@@ -35,124 +62,699 @@
           <w:sz w:val="17"/>
           <w:szCs w:val="17"/>
         </w:rPr>
-        <w:t>FORMULARIO DE SOLICITUD</w:t>
-      </w:r>
+      </w:pPr>
     </w:p>
     <w:p>
       <w:pPr>
         <w:pStyle w:val="Normal1"/>
-        <w:jc w:val="center"/>
+        <w:jc w:val="both"/>
+        <w:rPr>
+          <w:rFonts w:ascii="Times New Roman" w:hAnsi="Times New Roman" w:cs="Times New Roman"/>
+          <w:bCs/>
+          <w:sz w:val="26"/>
+          <w:szCs w:val="26"/>
+        </w:rPr>
+      </w:pPr>
+      <w:r>
+        <w:rPr>
+          <w:rFonts w:ascii="Times New Roman" w:hAnsi="Times New Roman" w:cs="Times New Roman"/>
+          <w:bCs/>
+          <w:sz w:val="26"/>
+          <w:szCs w:val="26"/>
+        </w:rPr>
+        <w:t xml:space="preserve">Datos del </w:t>
+      </w:r>
+      <w:r>
         <w:rPr>
           <w:rFonts w:ascii="Times New Roman" w:hAnsi="Times New Roman" w:cs="Times New Roman"/>
           <w:b/>
           <w:bCs/>
+          <w:sz w:val="26"/>
+          <w:szCs w:val="26"/>
+        </w:rPr>
+        <w:t>PROCESO</w:t>
+      </w:r>
+      <w:r>
+        <w:rPr>
+          <w:rFonts w:ascii="Times New Roman" w:hAnsi="Times New Roman" w:cs="Times New Roman"/>
+          <w:bCs/>
+          <w:sz w:val="26"/>
+          <w:szCs w:val="26"/>
+        </w:rPr>
+        <w:t>:</w:t>
+      </w:r>
+    </w:p>
+    <w:p>
+      <w:pPr>
+        <w:pStyle w:val="Normal1"/>
+        <w:jc w:val="both"/>
+        <w:rPr>
+          <w:rFonts w:ascii="Times New Roman" w:hAnsi="Times New Roman" w:cs="Times New Roman"/>
+          <w:sz w:val="26"/>
+          <w:szCs w:val="26"/>
+        </w:rPr>
+      </w:pPr>
+      <w:r>
+        <w:rPr>
+          <w:rFonts w:ascii="Times New Roman" w:hAnsi="Times New Roman" w:cs="Times New Roman"/>
+          <w:bCs/>
+          <w:sz w:val="26"/>
+          <w:szCs w:val="26"/>
+        </w:rPr>
+        <w:t xml:space="preserve">Nombre: </w:t>
+      </w:r>
+      <w:r>
+        <w:rPr>
+          <w:rFonts w:ascii="Times New Roman" w:hAnsi="Times New Roman" w:cs="Times New Roman"/>
+          <w:sz w:val="26"/>
+          <w:szCs w:val="26"/>
+        </w:rPr>
+        <w:fldChar w:fldCharType="begin"/>
+      </w:r>
+      <w:r>
+        <w:rPr>
+          <w:rFonts w:ascii="Times New Roman" w:hAnsi="Times New Roman" w:cs="Times New Roman"/>
+          <w:sz w:val="26"/>
+          <w:szCs w:val="26"/>
+        </w:rPr>
+        <w:instrText xml:space="preserve"> MERGEFIELD  $processName  \* MERGEFORMAT </w:instrText>
+      </w:r>
+      <w:r>
+        <w:rPr>
+          <w:rFonts w:ascii="Times New Roman" w:hAnsi="Times New Roman" w:cs="Times New Roman"/>
+          <w:sz w:val="26"/>
+          <w:szCs w:val="26"/>
+        </w:rPr>
+        <w:fldChar w:fldCharType="separate"/>
+      </w:r>
+      <w:r>
+        <w:rPr>
+          <w:rFonts w:ascii="Times New Roman" w:hAnsi="Times New Roman" w:cs="Times New Roman"/>
+          <w:noProof/>
+          <w:sz w:val="26"/>
+          <w:szCs w:val="26"/>
+        </w:rPr>
+        <w:t>«$processName»</w:t>
+      </w:r>
+      <w:r>
+        <w:rPr>
+          <w:rFonts w:ascii="Times New Roman" w:hAnsi="Times New Roman" w:cs="Times New Roman"/>
+          <w:sz w:val="26"/>
+          <w:szCs w:val="26"/>
+        </w:rPr>
+        <w:fldChar w:fldCharType="end"/>
+      </w:r>
+    </w:p>
+    <w:p>
+      <w:pPr>
+        <w:pStyle w:val="Normal1"/>
+        <w:jc w:val="both"/>
+        <w:rPr>
+          <w:rFonts w:ascii="Times New Roman" w:hAnsi="Times New Roman" w:cs="Times New Roman"/>
+          <w:sz w:val="26"/>
+          <w:szCs w:val="26"/>
+        </w:rPr>
+      </w:pPr>
+    </w:p>
+    <w:p>
+      <w:pPr>
+        <w:pStyle w:val="Normal1"/>
+        <w:jc w:val="both"/>
+        <w:rPr>
+          <w:rFonts w:ascii="Times New Roman" w:hAnsi="Times New Roman" w:cs="Times New Roman"/>
+          <w:sz w:val="26"/>
+          <w:szCs w:val="26"/>
+        </w:rPr>
+      </w:pPr>
+    </w:p>
+    <w:p>
+      <w:pPr>
+        <w:pStyle w:val="Normal1"/>
+        <w:jc w:val="both"/>
+        <w:rPr>
+          <w:rFonts w:ascii="Times New Roman" w:hAnsi="Times New Roman" w:cs="Times New Roman"/>
+          <w:bCs/>
+          <w:sz w:val="26"/>
+          <w:szCs w:val="26"/>
+        </w:rPr>
+      </w:pPr>
+      <w:r>
+        <w:rPr>
+          <w:rFonts w:ascii="Times New Roman" w:hAnsi="Times New Roman" w:cs="Times New Roman"/>
+          <w:bCs/>
+          <w:sz w:val="26"/>
+          <w:szCs w:val="26"/>
+        </w:rPr>
+        <w:t xml:space="preserve">Datos del </w:t>
+      </w:r>
+      <w:r>
+        <w:rPr>
+          <w:rFonts w:ascii="Times New Roman" w:hAnsi="Times New Roman" w:cs="Times New Roman"/>
+          <w:b/>
+          <w:bCs/>
+          <w:sz w:val="26"/>
+          <w:szCs w:val="26"/>
+        </w:rPr>
+        <w:t>SOLICITANTE</w:t>
+      </w:r>
+      <w:r>
+        <w:rPr>
+          <w:rFonts w:ascii="Times New Roman" w:hAnsi="Times New Roman" w:cs="Times New Roman"/>
+          <w:bCs/>
+          <w:sz w:val="26"/>
+          <w:szCs w:val="26"/>
+        </w:rPr>
+        <w:t>:</w:t>
+      </w:r>
+    </w:p>
+    <w:p>
+      <w:pPr>
+        <w:pStyle w:val="Normal1"/>
+        <w:jc w:val="both"/>
+        <w:rPr>
+          <w:rFonts w:ascii="Times New Roman" w:hAnsi="Times New Roman" w:cs="Times New Roman"/>
+          <w:bCs/>
+          <w:sz w:val="26"/>
+          <w:szCs w:val="26"/>
+          <w:lang w:val="en-US"/>
+        </w:rPr>
+      </w:pPr>
+      <w:r>
+        <w:rPr>
+          <w:rFonts w:ascii="Times New Roman" w:hAnsi="Times New Roman" w:cs="Times New Roman"/>
+          <w:bCs/>
+          <w:sz w:val="26"/>
+          <w:szCs w:val="26"/>
+          <w:lang w:val="en-US"/>
+        </w:rPr>
+        <w:t xml:space="preserve">Nombre: </w:t>
+      </w:r>
+      <w:r>
+        <w:rPr>
+          <w:rFonts w:ascii="Times New Roman" w:hAnsi="Times New Roman" w:cs="Times New Roman"/>
+          <w:sz w:val="26"/>
+          <w:szCs w:val="26"/>
+        </w:rPr>
+        <w:fldChar w:fldCharType="begin"/>
+      </w:r>
+      <w:r>
+        <w:rPr>
+          <w:rFonts w:ascii="Times New Roman" w:hAnsi="Times New Roman" w:cs="Times New Roman"/>
+          <w:sz w:val="26"/>
+          <w:szCs w:val="26"/>
+          <w:lang w:val="en-US"/>
+        </w:rPr>
+        <w:instrText xml:space="preserve"> MERGEFIELD  $requestingFullName  \* MERGEFORMAT </w:instrText>
+      </w:r>
+      <w:r>
+        <w:rPr>
+          <w:rFonts w:ascii="Times New Roman" w:hAnsi="Times New Roman" w:cs="Times New Roman"/>
+          <w:sz w:val="26"/>
+          <w:szCs w:val="26"/>
+        </w:rPr>
+        <w:fldChar w:fldCharType="separate"/>
+      </w:r>
+      <w:r>
+        <w:rPr>
+          <w:rFonts w:ascii="Times New Roman" w:hAnsi="Times New Roman" w:cs="Times New Roman"/>
+          <w:noProof/>
+          <w:sz w:val="26"/>
+          <w:szCs w:val="26"/>
+          <w:lang w:val="en-US"/>
+        </w:rPr>
+        <w:t>«$requestingFullName»</w:t>
+      </w:r>
+      <w:r>
+        <w:rPr>
+          <w:rFonts w:ascii="Times New Roman" w:hAnsi="Times New Roman" w:cs="Times New Roman"/>
+          <w:sz w:val="26"/>
+          <w:szCs w:val="26"/>
+        </w:rPr>
+        <w:fldChar w:fldCharType="end"/>
+      </w:r>
+    </w:p>
+    <w:p>
+      <w:pPr>
+        <w:pStyle w:val="Normal1"/>
+        <w:jc w:val="both"/>
+        <w:rPr>
+          <w:rFonts w:ascii="Times New Roman" w:hAnsi="Times New Roman" w:cs="Times New Roman"/>
+          <w:bCs/>
+          <w:sz w:val="26"/>
+          <w:szCs w:val="26"/>
+          <w:lang w:val="en-US"/>
+        </w:rPr>
+      </w:pPr>
+      <w:r>
+        <w:rPr>
+          <w:rFonts w:ascii="Times New Roman" w:hAnsi="Times New Roman" w:cs="Times New Roman"/>
+          <w:bCs/>
+          <w:sz w:val="26"/>
+          <w:szCs w:val="26"/>
+          <w:lang w:val="en-US"/>
+        </w:rPr>
+        <w:t xml:space="preserve">E-mail: </w:t>
+      </w:r>
+      <w:r>
+        <w:rPr>
+          <w:rFonts w:ascii="Times New Roman" w:hAnsi="Times New Roman" w:cs="Times New Roman"/>
+          <w:sz w:val="26"/>
+          <w:szCs w:val="26"/>
+        </w:rPr>
+        <w:fldChar w:fldCharType="begin"/>
+      </w:r>
+      <w:r>
+        <w:rPr>
+          <w:rFonts w:ascii="Times New Roman" w:hAnsi="Times New Roman" w:cs="Times New Roman"/>
+          <w:sz w:val="26"/>
+          <w:szCs w:val="26"/>
+          <w:lang w:val="en-US"/>
+        </w:rPr>
+        <w:instrText xml:space="preserve"> MERGEFIELD  $requestingEmail  \* MERGEFORMAT </w:instrText>
+      </w:r>
+      <w:r>
+        <w:rPr>
+          <w:rFonts w:ascii="Times New Roman" w:hAnsi="Times New Roman" w:cs="Times New Roman"/>
+          <w:sz w:val="26"/>
+          <w:szCs w:val="26"/>
+        </w:rPr>
+        <w:fldChar w:fldCharType="separate"/>
+      </w:r>
+      <w:r>
+        <w:rPr>
+          <w:rFonts w:ascii="Times New Roman" w:hAnsi="Times New Roman" w:cs="Times New Roman"/>
+          <w:noProof/>
+          <w:sz w:val="26"/>
+          <w:szCs w:val="26"/>
+          <w:lang w:val="en-US"/>
+        </w:rPr>
+        <w:t>«$requestingEmail»</w:t>
+      </w:r>
+      <w:r>
+        <w:rPr>
+          <w:rFonts w:ascii="Times New Roman" w:hAnsi="Times New Roman" w:cs="Times New Roman"/>
+          <w:sz w:val="26"/>
+          <w:szCs w:val="26"/>
+        </w:rPr>
+        <w:fldChar w:fldCharType="end"/>
+      </w:r>
+    </w:p>
+    <w:p>
+      <w:pPr>
+        <w:pStyle w:val="Normal1"/>
+        <w:jc w:val="both"/>
+        <w:rPr>
+          <w:rFonts w:ascii="Times New Roman" w:hAnsi="Times New Roman" w:cs="Times New Roman"/>
+          <w:bCs/>
+          <w:sz w:val="26"/>
+          <w:szCs w:val="26"/>
+          <w:lang w:val="es-ES"/>
+        </w:rPr>
+      </w:pPr>
+      <w:r>
+        <w:rPr>
+          <w:rFonts w:ascii="Times New Roman" w:hAnsi="Times New Roman" w:cs="Times New Roman"/>
+          <w:bCs/>
+          <w:sz w:val="26"/>
+          <w:szCs w:val="26"/>
+          <w:lang w:val="es-ES"/>
+        </w:rPr>
+        <w:t xml:space="preserve">Teléfono: </w:t>
+      </w:r>
+      <w:r>
+        <w:rPr>
+          <w:rFonts w:ascii="Times New Roman" w:hAnsi="Times New Roman" w:cs="Times New Roman"/>
+          <w:sz w:val="26"/>
+          <w:szCs w:val="26"/>
+        </w:rPr>
+        <w:fldChar w:fldCharType="begin"/>
+      </w:r>
+      <w:r>
+        <w:rPr>
+          <w:rFonts w:ascii="Times New Roman" w:hAnsi="Times New Roman" w:cs="Times New Roman"/>
+          <w:sz w:val="26"/>
+          <w:szCs w:val="26"/>
+          <w:lang w:val="es-ES"/>
+        </w:rPr>
+        <w:instrText xml:space="preserve"> MERGEFIELD  $requestingPhone  \* MERGEFORMAT </w:instrText>
+      </w:r>
+      <w:r>
+        <w:rPr>
+          <w:rFonts w:ascii="Times New Roman" w:hAnsi="Times New Roman" w:cs="Times New Roman"/>
+          <w:sz w:val="26"/>
+          <w:szCs w:val="26"/>
+        </w:rPr>
+        <w:fldChar w:fldCharType="separate"/>
+      </w:r>
+      <w:r>
+        <w:rPr>
+          <w:rFonts w:ascii="Times New Roman" w:hAnsi="Times New Roman" w:cs="Times New Roman"/>
+          <w:noProof/>
+          <w:sz w:val="26"/>
+          <w:szCs w:val="26"/>
+          <w:lang w:val="es-ES"/>
+        </w:rPr>
+        <w:t>«$requestingPhone»</w:t>
+      </w:r>
+      <w:r>
+        <w:rPr>
+          <w:rFonts w:ascii="Times New Roman" w:hAnsi="Times New Roman" w:cs="Times New Roman"/>
+          <w:sz w:val="26"/>
+          <w:szCs w:val="26"/>
+        </w:rPr>
+        <w:fldChar w:fldCharType="end"/>
+      </w:r>
+    </w:p>
+    <w:p>
+      <w:pPr>
+        <w:pStyle w:val="Normal1"/>
+        <w:jc w:val="both"/>
+        <w:rPr>
+          <w:rFonts w:ascii="Times New Roman" w:hAnsi="Times New Roman" w:cs="Times New Roman"/>
+          <w:sz w:val="26"/>
+          <w:szCs w:val="26"/>
+        </w:rPr>
+      </w:pPr>
+      <w:r>
+        <w:rPr>
+          <w:rFonts w:ascii="Times New Roman" w:hAnsi="Times New Roman" w:cs="Times New Roman"/>
+          <w:bCs/>
+          <w:sz w:val="26"/>
+          <w:szCs w:val="26"/>
+        </w:rPr>
+        <w:t xml:space="preserve">Número de identificación: </w:t>
+      </w:r>
+      <w:r>
+        <w:rPr>
+          <w:rFonts w:ascii="Times New Roman" w:hAnsi="Times New Roman" w:cs="Times New Roman"/>
+          <w:sz w:val="26"/>
+          <w:szCs w:val="26"/>
+        </w:rPr>
+        <w:fldChar w:fldCharType="begin"/>
+      </w:r>
+      <w:r>
+        <w:rPr>
+          <w:rFonts w:ascii="Times New Roman" w:hAnsi="Times New Roman" w:cs="Times New Roman"/>
+          <w:sz w:val="26"/>
+          <w:szCs w:val="26"/>
+        </w:rPr>
+        <w:instrText xml:space="preserve"> MERGEFIELD  $requestingIdentificationNumber  \* MERGEFORMAT </w:instrText>
+      </w:r>
+      <w:r>
+        <w:rPr>
+          <w:rFonts w:ascii="Times New Roman" w:hAnsi="Times New Roman" w:cs="Times New Roman"/>
+          <w:sz w:val="26"/>
+          <w:szCs w:val="26"/>
+        </w:rPr>
+        <w:fldChar w:fldCharType="separate"/>
+      </w:r>
+      <w:r>
+        <w:rPr>
+          <w:rFonts w:ascii="Times New Roman" w:hAnsi="Times New Roman" w:cs="Times New Roman"/>
+          <w:noProof/>
+          <w:sz w:val="26"/>
+          <w:szCs w:val="26"/>
+        </w:rPr>
+        <w:t>«$requestingIdentificationNumber»</w:t>
+      </w:r>
+      <w:r>
+        <w:rPr>
+          <w:rFonts w:ascii="Times New Roman" w:hAnsi="Times New Roman" w:cs="Times New Roman"/>
+          <w:sz w:val="26"/>
+          <w:szCs w:val="26"/>
+        </w:rPr>
+        <w:fldChar w:fldCharType="end"/>
+      </w:r>
+    </w:p>
+    <w:p>
+      <w:pPr>
+        <w:pStyle w:val="Normal1"/>
+        <w:jc w:val="both"/>
+        <w:rPr>
+          <w:rFonts w:ascii="Times New Roman" w:hAnsi="Times New Roman" w:cs="Times New Roman"/>
+          <w:sz w:val="26"/>
+          <w:szCs w:val="26"/>
+        </w:rPr>
+      </w:pPr>
+    </w:p>
+    <w:p>
+      <w:pPr>
+        <w:pStyle w:val="Normal1"/>
+        <w:jc w:val="both"/>
+        <w:rPr>
+          <w:rFonts w:ascii="Times New Roman" w:hAnsi="Times New Roman" w:cs="Times New Roman"/>
+          <w:sz w:val="26"/>
+          <w:szCs w:val="26"/>
+        </w:rPr>
+      </w:pPr>
+    </w:p>
+    <w:p>
+      <w:pPr>
+        <w:pStyle w:val="Normal1"/>
+        <w:jc w:val="both"/>
+        <w:rPr>
+          <w:rFonts w:ascii="Times New Roman" w:hAnsi="Times New Roman" w:cs="Times New Roman"/>
+          <w:bCs/>
+          <w:sz w:val="26"/>
+          <w:szCs w:val="26"/>
+        </w:rPr>
+      </w:pPr>
+      <w:r>
+        <w:rPr>
+          <w:rFonts w:ascii="Times New Roman" w:hAnsi="Times New Roman" w:cs="Times New Roman"/>
+          <w:bCs/>
+          <w:sz w:val="26"/>
+          <w:szCs w:val="26"/>
+        </w:rPr>
+        <w:t xml:space="preserve">Datos de la </w:t>
+      </w:r>
+      <w:r>
+        <w:rPr>
+          <w:rFonts w:ascii="Times New Roman" w:hAnsi="Times New Roman" w:cs="Times New Roman"/>
+          <w:b/>
+          <w:bCs/>
+          <w:sz w:val="26"/>
+          <w:szCs w:val="26"/>
+        </w:rPr>
+        <w:t>SOLICITUD</w:t>
+      </w:r>
+      <w:r>
+        <w:rPr>
+          <w:rFonts w:ascii="Times New Roman" w:hAnsi="Times New Roman" w:cs="Times New Roman"/>
+          <w:bCs/>
+          <w:sz w:val="26"/>
+          <w:szCs w:val="26"/>
+        </w:rPr>
+        <w:t>:</w:t>
+      </w:r>
+    </w:p>
+    <w:p>
+      <w:pPr>
+        <w:pStyle w:val="Normal1"/>
+        <w:jc w:val="both"/>
+        <w:rPr>
+          <w:rFonts w:ascii="Times New Roman" w:hAnsi="Times New Roman" w:cs="Times New Roman"/>
+          <w:bCs/>
+          <w:sz w:val="26"/>
+          <w:szCs w:val="26"/>
+        </w:rPr>
+      </w:pPr>
+      <w:r>
+        <w:rPr>
+          <w:rFonts w:ascii="Times New Roman" w:hAnsi="Times New Roman" w:cs="Times New Roman"/>
+          <w:bCs/>
+          <w:sz w:val="26"/>
+          <w:szCs w:val="26"/>
+        </w:rPr>
+        <w:t xml:space="preserve">Código: </w:t>
+      </w:r>
+      <w:r>
+        <w:rPr>
+          <w:rFonts w:ascii="Times New Roman" w:hAnsi="Times New Roman" w:cs="Times New Roman"/>
+          <w:sz w:val="26"/>
+          <w:szCs w:val="26"/>
+        </w:rPr>
+        <w:fldChar w:fldCharType="begin"/>
+      </w:r>
+      <w:r>
+        <w:rPr>
+          <w:rFonts w:ascii="Times New Roman" w:hAnsi="Times New Roman" w:cs="Times New Roman"/>
+          <w:sz w:val="26"/>
+          <w:szCs w:val="26"/>
+        </w:rPr>
+        <w:instrText xml:space="preserve"> MERGEFIELD  $requestCode  \* MERGEFORMAT </w:instrText>
+      </w:r>
+      <w:r>
+        <w:rPr>
+          <w:rFonts w:ascii="Times New Roman" w:hAnsi="Times New Roman" w:cs="Times New Roman"/>
+          <w:sz w:val="26"/>
+          <w:szCs w:val="26"/>
+        </w:rPr>
+        <w:fldChar w:fldCharType="separate"/>
+      </w:r>
+      <w:r>
+        <w:rPr>
+          <w:rFonts w:ascii="Times New Roman" w:hAnsi="Times New Roman" w:cs="Times New Roman"/>
+          <w:noProof/>
+          <w:sz w:val="26"/>
+          <w:szCs w:val="26"/>
+        </w:rPr>
+        <w:t>«$requestCode»</w:t>
+      </w:r>
+      <w:r>
+        <w:rPr>
+          <w:rFonts w:ascii="Times New Roman" w:hAnsi="Times New Roman" w:cs="Times New Roman"/>
+          <w:sz w:val="26"/>
+          <w:szCs w:val="26"/>
+        </w:rPr>
+        <w:fldChar w:fldCharType="end"/>
+      </w:r>
+    </w:p>
+    <w:p>
+      <w:pPr>
+        <w:pStyle w:val="Normal1"/>
+        <w:jc w:val="both"/>
+        <w:rPr>
+          <w:rFonts w:ascii="Times New Roman" w:hAnsi="Times New Roman" w:cs="Times New Roman"/>
+          <w:sz w:val="26"/>
+          <w:szCs w:val="26"/>
+        </w:rPr>
+      </w:pPr>
+      <w:r>
+        <w:rPr>
+          <w:rFonts w:ascii="Times New Roman" w:hAnsi="Times New Roman" w:cs="Times New Roman"/>
+          <w:bCs/>
+          <w:sz w:val="26"/>
+          <w:szCs w:val="26"/>
+        </w:rPr>
+        <w:t xml:space="preserve">Fecha de envío: </w:t>
+      </w:r>
+      <w:r>
+        <w:rPr>
+          <w:rFonts w:ascii="Times New Roman" w:hAnsi="Times New Roman" w:cs="Times New Roman"/>
+          <w:sz w:val="26"/>
+          <w:szCs w:val="26"/>
+        </w:rPr>
+        <w:fldChar w:fldCharType="begin"/>
+      </w:r>
+      <w:r>
+        <w:rPr>
+          <w:rFonts w:ascii="Times New Roman" w:hAnsi="Times New Roman" w:cs="Times New Roman"/>
+          <w:sz w:val="26"/>
+          <w:szCs w:val="26"/>
+        </w:rPr>
+        <w:instrText xml:space="preserve"> MERGEFIELD  $requestShippingTimestamp  \* MERGEFORMAT </w:instrText>
+      </w:r>
+      <w:r>
+        <w:rPr>
+          <w:rFonts w:ascii="Times New Roman" w:hAnsi="Times New Roman" w:cs="Times New Roman"/>
+          <w:sz w:val="26"/>
+          <w:szCs w:val="26"/>
+        </w:rPr>
+        <w:fldChar w:fldCharType="separate"/>
+      </w:r>
+      <w:r>
+        <w:rPr>
+          <w:rFonts w:ascii="Times New Roman" w:hAnsi="Times New Roman" w:cs="Times New Roman"/>
+          <w:noProof/>
+          <w:sz w:val="26"/>
+          <w:szCs w:val="26"/>
+        </w:rPr>
+        <w:t>«$requestShippingTimestamp»</w:t>
+      </w:r>
+      <w:r>
+        <w:rPr>
+          <w:rFonts w:ascii="Times New Roman" w:hAnsi="Times New Roman" w:cs="Times New Roman"/>
+          <w:sz w:val="26"/>
+          <w:szCs w:val="26"/>
+        </w:rPr>
+        <w:fldChar w:fldCharType="end"/>
+      </w:r>
+    </w:p>
+    <w:p>
+      <w:pPr>
+        <w:pStyle w:val="Normal1"/>
+        <w:jc w:val="both"/>
+        <w:rPr>
+          <w:rFonts w:ascii="Times New Roman" w:hAnsi="Times New Roman" w:cs="Times New Roman"/>
+          <w:sz w:val="26"/>
+          <w:szCs w:val="26"/>
+        </w:rPr>
+      </w:pPr>
+    </w:p>
+    <w:p>
+      <w:pPr>
+        <w:pStyle w:val="Normal1"/>
+        <w:jc w:val="both"/>
+        <w:rPr>
+          <w:rFonts w:ascii="Times New Roman" w:hAnsi="Times New Roman" w:cs="Times New Roman"/>
+          <w:bCs/>
+          <w:sz w:val="26"/>
+          <w:szCs w:val="26"/>
+        </w:rPr>
+      </w:pPr>
+      <w:r>
+        <w:rPr>
+          <w:rFonts w:ascii="Times New Roman" w:hAnsi="Times New Roman" w:cs="Times New Roman"/>
+          <w:bCs/>
+          <w:sz w:val="26"/>
+          <w:szCs w:val="26"/>
+        </w:rPr>
+        <w:t>Respuestas</w:t>
+      </w:r>
+      <w:r>
+        <w:rPr>
+          <w:rFonts w:ascii="Times New Roman" w:hAnsi="Times New Roman" w:cs="Times New Roman"/>
+          <w:bCs/>
+          <w:sz w:val="26"/>
+          <w:szCs w:val="26"/>
+        </w:rPr>
+        <w:t>:</w:t>
+      </w:r>
+    </w:p>
+    <w:p>
+      <w:pPr>
+        <w:pStyle w:val="Normal1"/>
+        <w:jc w:val="both"/>
+        <w:rPr>
+          <w:rFonts w:ascii="Times New Roman" w:hAnsi="Times New Roman" w:cs="Times New Roman"/>
+          <w:bCs/>
+          <w:sz w:val="26"/>
+          <w:szCs w:val="26"/>
+        </w:rPr>
+      </w:pPr>
+    </w:p>
+    <w:p>
+      <w:pPr>
+        <w:pStyle w:val="Normal1"/>
+        <w:jc w:val="both"/>
+        <w:rPr>
+          <w:rFonts w:ascii="Times New Roman" w:hAnsi="Times New Roman" w:cs="Times New Roman"/>
           <w:sz w:val="17"/>
           <w:szCs w:val="17"/>
         </w:rPr>
       </w:pPr>
-    </w:p>
-    <w:p>
-      <w:pPr>
-        <w:pStyle w:val="Normal1"/>
-        <w:jc w:val="center"/>
-        <w:rPr>
-          <w:rFonts w:ascii="Times New Roman" w:hAnsi="Times New Roman" w:cs="Times New Roman"/>
-          <w:b/>
-          <w:bCs/>
-          <w:sz w:val="17"/>
-          <w:szCs w:val="17"/>
-        </w:rPr>
-      </w:pPr>
-    </w:p>
-    <w:p>
-      <w:pPr>
-        <w:pStyle w:val="Normal1"/>
-        <w:jc w:val="both"/>
-        <w:rPr>
-          <w:rFonts w:ascii="Times New Roman" w:hAnsi="Times New Roman" w:cs="Times New Roman"/>
-          <w:bCs/>
-          <w:sz w:val="17"/>
-          <w:szCs w:val="17"/>
-        </w:rPr>
-      </w:pPr>
-      <w:r>
-        <w:rPr>
-          <w:rFonts w:ascii="Times New Roman" w:hAnsi="Times New Roman" w:cs="Times New Roman"/>
-          <w:bCs/>
-          <w:sz w:val="17"/>
-          <w:szCs w:val="17"/>
-        </w:rPr>
-        <w:t>Datos del</w:t>
-      </w:r>
-      <w:r>
-        <w:rPr>
-          <w:rFonts w:ascii="Times New Roman" w:hAnsi="Times New Roman" w:cs="Times New Roman"/>
-          <w:bCs/>
-          <w:sz w:val="17"/>
-          <w:szCs w:val="17"/>
-        </w:rPr>
-        <w:t xml:space="preserve"> </w:t>
-      </w:r>
-      <w:r>
-        <w:rPr>
-          <w:rFonts w:ascii="Times New Roman" w:hAnsi="Times New Roman" w:cs="Times New Roman"/>
-          <w:b/>
-          <w:bCs/>
-          <w:sz w:val="17"/>
-          <w:szCs w:val="17"/>
-        </w:rPr>
-        <w:t>PROCESO</w:t>
-      </w:r>
-      <w:r>
-        <w:rPr>
-          <w:rFonts w:ascii="Times New Roman" w:hAnsi="Times New Roman" w:cs="Times New Roman"/>
-          <w:bCs/>
-          <w:sz w:val="17"/>
-          <w:szCs w:val="17"/>
-        </w:rPr>
-        <w:t>:</w:t>
-      </w:r>
-    </w:p>
-    <w:p>
-      <w:pPr>
-        <w:pStyle w:val="Normal1"/>
-        <w:jc w:val="both"/>
-        <w:rPr>
-          <w:rFonts w:ascii="Times New Roman" w:hAnsi="Times New Roman" w:cs="Times New Roman"/>
-          <w:sz w:val="17"/>
-          <w:szCs w:val="17"/>
-        </w:rPr>
-      </w:pPr>
-      <w:r>
-        <w:rPr>
-          <w:rFonts w:ascii="Times New Roman" w:hAnsi="Times New Roman" w:cs="Times New Roman"/>
-          <w:bCs/>
-          <w:sz w:val="17"/>
-          <w:szCs w:val="17"/>
-        </w:rPr>
-        <w:t xml:space="preserve">Nombre: </w:t>
-      </w:r>
-      <w:r>
-        <w:rPr>
-          <w:rFonts w:ascii="Times New Roman" w:hAnsi="Times New Roman" w:cs="Times New Roman"/>
-          <w:sz w:val="17"/>
-          <w:szCs w:val="17"/>
+      <w:r>
+        <w:rPr>
+          <w:rFonts w:ascii="Times New Roman" w:hAnsi="Times New Roman" w:cs="Times New Roman"/>
+          <w:sz w:val="26"/>
+          <w:szCs w:val="26"/>
         </w:rPr>
         <w:fldChar w:fldCharType="begin"/>
       </w:r>
       <w:r>
         <w:rPr>
           <w:rFonts w:ascii="Times New Roman" w:hAnsi="Times New Roman" w:cs="Times New Roman"/>
-          <w:sz w:val="17"/>
-          <w:szCs w:val="17"/>
-        </w:rPr>
-        <w:instrText xml:space="preserve"> MERGEFIELD  $processName  \* MERGEFORMAT </w:instrText>
-      </w:r>
-      <w:r>
-        <w:rPr>
-          <w:rFonts w:ascii="Times New Roman" w:hAnsi="Times New Roman" w:cs="Times New Roman"/>
-          <w:sz w:val="17"/>
-          <w:szCs w:val="17"/>
+          <w:sz w:val="26"/>
+          <w:szCs w:val="26"/>
+        </w:rPr>
+        <w:instrText xml:space="preserve"> MERGEFIELD  $requestResponses  \* MERGEFORMAT </w:instrText>
+      </w:r>
+      <w:r>
+        <w:rPr>
+          <w:rFonts w:ascii="Times New Roman" w:hAnsi="Times New Roman" w:cs="Times New Roman"/>
+          <w:sz w:val="26"/>
+          <w:szCs w:val="26"/>
         </w:rPr>
         <w:fldChar w:fldCharType="separate"/>
       </w:r>
@@ -160,562 +762,16 @@
         <w:rPr>
           <w:rFonts w:ascii="Times New Roman" w:hAnsi="Times New Roman" w:cs="Times New Roman"/>
           <w:noProof/>
-          <w:sz w:val="17"/>
-          <w:szCs w:val="17"/>
-        </w:rPr>
-        <w:t>«$processName»</w:t>
-      </w:r>
-      <w:r>
-        <w:rPr>
-          <w:rFonts w:ascii="Times New Roman" w:hAnsi="Times New Roman" w:cs="Times New Roman"/>
-          <w:sz w:val="17"/>
-          <w:szCs w:val="17"/>
-        </w:rPr>
-        <w:fldChar w:fldCharType="end"/>
-      </w:r>
-    </w:p>
-    <w:p>
-      <w:pPr>
-        <w:pStyle w:val="Normal1"/>
-        <w:jc w:val="both"/>
-        <w:rPr>
-          <w:rFonts w:ascii="Times New Roman" w:hAnsi="Times New Roman" w:cs="Times New Roman"/>
-          <w:sz w:val="17"/>
-          <w:szCs w:val="17"/>
-        </w:rPr>
-      </w:pPr>
-    </w:p>
-    <w:p>
-      <w:pPr>
-        <w:pStyle w:val="Normal1"/>
-        <w:jc w:val="both"/>
-        <w:rPr>
-          <w:rFonts w:ascii="Times New Roman" w:hAnsi="Times New Roman" w:cs="Times New Roman"/>
-          <w:bCs/>
-          <w:sz w:val="17"/>
-          <w:szCs w:val="17"/>
-        </w:rPr>
-      </w:pPr>
-      <w:r>
-        <w:rPr>
-          <w:rFonts w:ascii="Times New Roman" w:hAnsi="Times New Roman" w:cs="Times New Roman"/>
-          <w:bCs/>
-          <w:sz w:val="17"/>
-          <w:szCs w:val="17"/>
-        </w:rPr>
-        <w:t>Datos de la</w:t>
-      </w:r>
-      <w:r>
-        <w:rPr>
-          <w:rFonts w:ascii="Times New Roman" w:hAnsi="Times New Roman" w:cs="Times New Roman"/>
-          <w:bCs/>
-          <w:sz w:val="17"/>
-          <w:szCs w:val="17"/>
-        </w:rPr>
-        <w:t xml:space="preserve"> </w:t>
-      </w:r>
-      <w:r>
-        <w:rPr>
-          <w:rFonts w:ascii="Times New Roman" w:hAnsi="Times New Roman" w:cs="Times New Roman"/>
-          <w:b/>
-          <w:bCs/>
-          <w:sz w:val="17"/>
-          <w:szCs w:val="17"/>
-        </w:rPr>
-        <w:t>SOLICITUD</w:t>
-      </w:r>
-      <w:r>
-        <w:rPr>
-          <w:rFonts w:ascii="Times New Roman" w:hAnsi="Times New Roman" w:cs="Times New Roman"/>
-          <w:bCs/>
-          <w:sz w:val="17"/>
-          <w:szCs w:val="17"/>
-        </w:rPr>
-        <w:t>:</w:t>
-      </w:r>
-    </w:p>
-    <w:p>
-      <w:pPr>
-        <w:pStyle w:val="Normal1"/>
-        <w:jc w:val="both"/>
-        <w:rPr>
-          <w:rFonts w:ascii="Times New Roman" w:hAnsi="Times New Roman" w:cs="Times New Roman"/>
-          <w:sz w:val="17"/>
-          <w:szCs w:val="17"/>
-        </w:rPr>
-      </w:pPr>
-      <w:r>
-        <w:rPr>
-          <w:rFonts w:ascii="Times New Roman" w:hAnsi="Times New Roman" w:cs="Times New Roman"/>
-          <w:bCs/>
-          <w:sz w:val="17"/>
-          <w:szCs w:val="17"/>
-        </w:rPr>
-        <w:t>Fecha de envío</w:t>
-      </w:r>
-      <w:r>
-        <w:rPr>
-          <w:rFonts w:ascii="Times New Roman" w:hAnsi="Times New Roman" w:cs="Times New Roman"/>
-          <w:bCs/>
-          <w:sz w:val="17"/>
-          <w:szCs w:val="17"/>
-        </w:rPr>
-        <w:t xml:space="preserve">: </w:t>
-      </w:r>
-      <w:r>
-        <w:rPr>
-          <w:rFonts w:ascii="Times New Roman" w:hAnsi="Times New Roman" w:cs="Times New Roman"/>
-          <w:sz w:val="17"/>
-          <w:szCs w:val="17"/>
-        </w:rPr>
-        <w:fldChar w:fldCharType="begin"/>
-      </w:r>
-      <w:r>
-        <w:rPr>
-          <w:rFonts w:ascii="Times New Roman" w:hAnsi="Times New Roman" w:cs="Times New Roman"/>
-          <w:sz w:val="17"/>
-          <w:szCs w:val="17"/>
-        </w:rPr>
-        <w:instrText xml:space="preserve"> MERGEFIELD  $requestShippingTimestamp  \* MERGEFORMAT </w:instrText>
-      </w:r>
-      <w:r>
-        <w:rPr>
-          <w:rFonts w:ascii="Times New Roman" w:hAnsi="Times New Roman" w:cs="Times New Roman"/>
-          <w:sz w:val="17"/>
-          <w:szCs w:val="17"/>
-        </w:rPr>
-        <w:fldChar w:fldCharType="separate"/>
-      </w:r>
-      <w:r>
-        <w:rPr>
-          <w:rFonts w:ascii="Times New Roman" w:hAnsi="Times New Roman" w:cs="Times New Roman"/>
-          <w:noProof/>
-          <w:sz w:val="17"/>
-          <w:szCs w:val="17"/>
-        </w:rPr>
-        <w:t>«$requestShippingTimestamp»</w:t>
-      </w:r>
-      <w:r>
-        <w:rPr>
-          <w:rFonts w:ascii="Times New Roman" w:hAnsi="Times New Roman" w:cs="Times New Roman"/>
-          <w:sz w:val="17"/>
-          <w:szCs w:val="17"/>
-        </w:rPr>
-        <w:fldChar w:fldCharType="end"/>
-      </w:r>
-    </w:p>
-    <w:p>
-      <w:pPr>
-        <w:pStyle w:val="Normal1"/>
-        <w:jc w:val="both"/>
-        <w:rPr>
-          <w:rFonts w:ascii="Times New Roman" w:hAnsi="Times New Roman" w:cs="Times New Roman"/>
-          <w:sz w:val="17"/>
-          <w:szCs w:val="17"/>
-        </w:rPr>
-      </w:pPr>
-      <w:r>
-        <w:rPr>
-          <w:rFonts w:ascii="Times New Roman" w:hAnsi="Times New Roman" w:cs="Times New Roman"/>
-          <w:bCs/>
-          <w:sz w:val="17"/>
-          <w:szCs w:val="17"/>
-        </w:rPr>
-        <w:t>Código</w:t>
-      </w:r>
-      <w:r>
-        <w:rPr>
-          <w:rFonts w:ascii="Times New Roman" w:hAnsi="Times New Roman" w:cs="Times New Roman"/>
-          <w:bCs/>
-          <w:sz w:val="17"/>
-          <w:szCs w:val="17"/>
-        </w:rPr>
-        <w:t xml:space="preserve">: </w:t>
-      </w:r>
-      <w:r>
-        <w:rPr>
-          <w:rFonts w:ascii="Times New Roman" w:hAnsi="Times New Roman" w:cs="Times New Roman"/>
-          <w:sz w:val="17"/>
-          <w:szCs w:val="17"/>
-        </w:rPr>
-        <w:fldChar w:fldCharType="begin"/>
-      </w:r>
-      <w:r>
-        <w:rPr>
-          <w:rFonts w:ascii="Times New Roman" w:hAnsi="Times New Roman" w:cs="Times New Roman"/>
-          <w:sz w:val="17"/>
-          <w:szCs w:val="17"/>
-        </w:rPr>
-        <w:instrText xml:space="preserve"> MERGEFIELD  $requestCode  \* MERGEFORMAT </w:instrText>
-      </w:r>
-      <w:r>
-        <w:rPr>
-          <w:rFonts w:ascii="Times New Roman" w:hAnsi="Times New Roman" w:cs="Times New Roman"/>
-          <w:sz w:val="17"/>
-          <w:szCs w:val="17"/>
-        </w:rPr>
-        <w:fldChar w:fldCharType="separate"/>
-      </w:r>
-      <w:r>
-        <w:rPr>
-          <w:rFonts w:ascii="Times New Roman" w:hAnsi="Times New Roman" w:cs="Times New Roman"/>
-          <w:noProof/>
-          <w:sz w:val="17"/>
-          <w:szCs w:val="17"/>
-        </w:rPr>
-        <w:t>«$requestCode»</w:t>
-      </w:r>
-      <w:r>
-        <w:rPr>
-          <w:rFonts w:ascii="Times New Roman" w:hAnsi="Times New Roman" w:cs="Times New Roman"/>
-          <w:sz w:val="17"/>
-          <w:szCs w:val="17"/>
-        </w:rPr>
-        <w:fldChar w:fldCharType="end"/>
-      </w:r>
-    </w:p>
-    <w:p>
-      <w:pPr>
-        <w:pStyle w:val="Normal1"/>
-        <w:jc w:val="both"/>
-        <w:rPr>
-          <w:rFonts w:ascii="Times New Roman" w:hAnsi="Times New Roman" w:cs="Times New Roman"/>
-          <w:sz w:val="17"/>
-          <w:szCs w:val="17"/>
-        </w:rPr>
-      </w:pPr>
-    </w:p>
-    <w:p>
-      <w:pPr>
-        <w:pStyle w:val="Normal1"/>
-        <w:jc w:val="both"/>
-        <w:rPr>
-          <w:rFonts w:ascii="Times New Roman" w:hAnsi="Times New Roman" w:cs="Times New Roman"/>
-          <w:bCs/>
-          <w:sz w:val="17"/>
-          <w:szCs w:val="17"/>
-        </w:rPr>
-      </w:pPr>
-      <w:r>
-        <w:rPr>
-          <w:rFonts w:ascii="Times New Roman" w:hAnsi="Times New Roman" w:cs="Times New Roman"/>
-          <w:bCs/>
-          <w:sz w:val="17"/>
-          <w:szCs w:val="17"/>
-        </w:rPr>
-        <w:t>Datos del</w:t>
-      </w:r>
-      <w:r>
-        <w:rPr>
-          <w:rFonts w:ascii="Times New Roman" w:hAnsi="Times New Roman" w:cs="Times New Roman"/>
-          <w:bCs/>
-          <w:sz w:val="17"/>
-          <w:szCs w:val="17"/>
-        </w:rPr>
-        <w:t xml:space="preserve"> </w:t>
-      </w:r>
-      <w:r>
-        <w:rPr>
-          <w:rFonts w:ascii="Times New Roman" w:hAnsi="Times New Roman" w:cs="Times New Roman"/>
-          <w:b/>
-          <w:bCs/>
-          <w:sz w:val="17"/>
-          <w:szCs w:val="17"/>
-        </w:rPr>
-        <w:t>SOLICITANTE</w:t>
-      </w:r>
-      <w:r>
-        <w:rPr>
-          <w:rFonts w:ascii="Times New Roman" w:hAnsi="Times New Roman" w:cs="Times New Roman"/>
-          <w:bCs/>
-          <w:sz w:val="17"/>
-          <w:szCs w:val="17"/>
-        </w:rPr>
-        <w:t>:</w:t>
-      </w:r>
-    </w:p>
-    <w:p>
-      <w:pPr>
-        <w:pStyle w:val="Normal1"/>
-        <w:jc w:val="both"/>
-        <w:rPr>
-          <w:rFonts w:ascii="Times New Roman" w:hAnsi="Times New Roman" w:cs="Times New Roman"/>
-          <w:bCs/>
-          <w:sz w:val="17"/>
-          <w:szCs w:val="17"/>
-          <w:lang w:val="en-US"/>
-        </w:rPr>
-      </w:pPr>
-      <w:proofErr w:type="spellStart"/>
-      <w:r>
-        <w:rPr>
-          <w:rFonts w:ascii="Times New Roman" w:hAnsi="Times New Roman" w:cs="Times New Roman"/>
-          <w:bCs/>
-          <w:sz w:val="17"/>
-          <w:szCs w:val="17"/>
-          <w:lang w:val="en-US"/>
-        </w:rPr>
-        <w:t>Nombre</w:t>
-      </w:r>
-      <w:proofErr w:type="spellEnd"/>
-      <w:r>
-        <w:rPr>
-          <w:rFonts w:ascii="Times New Roman" w:hAnsi="Times New Roman" w:cs="Times New Roman"/>
-          <w:bCs/>
-          <w:sz w:val="17"/>
-          <w:szCs w:val="17"/>
-          <w:lang w:val="en-US"/>
-        </w:rPr>
-        <w:t xml:space="preserve">: </w:t>
-      </w:r>
-      <w:r>
-        <w:rPr>
-          <w:rFonts w:ascii="Times New Roman" w:hAnsi="Times New Roman" w:cs="Times New Roman"/>
-          <w:sz w:val="17"/>
-          <w:szCs w:val="17"/>
-        </w:rPr>
-        <w:fldChar w:fldCharType="begin"/>
-      </w:r>
-      <w:r>
-        <w:rPr>
-          <w:rFonts w:ascii="Times New Roman" w:hAnsi="Times New Roman" w:cs="Times New Roman"/>
-          <w:sz w:val="17"/>
-          <w:szCs w:val="17"/>
-          <w:lang w:val="en-US"/>
-        </w:rPr>
-        <w:instrText xml:space="preserve"> MERGEFIELD  $requestingFullName  \* MERGEFORMAT </w:instrText>
-      </w:r>
-      <w:r>
-        <w:rPr>
-          <w:rFonts w:ascii="Times New Roman" w:hAnsi="Times New Roman" w:cs="Times New Roman"/>
-          <w:sz w:val="17"/>
-          <w:szCs w:val="17"/>
-        </w:rPr>
-        <w:fldChar w:fldCharType="separate"/>
-      </w:r>
-      <w:r>
-        <w:rPr>
-          <w:rFonts w:ascii="Times New Roman" w:hAnsi="Times New Roman" w:cs="Times New Roman"/>
-          <w:noProof/>
-          <w:sz w:val="17"/>
-          <w:szCs w:val="17"/>
-          <w:lang w:val="en-US"/>
-        </w:rPr>
-        <w:t>«$requestingFullName»</w:t>
-      </w:r>
-      <w:r>
-        <w:rPr>
-          <w:rFonts w:ascii="Times New Roman" w:hAnsi="Times New Roman" w:cs="Times New Roman"/>
-          <w:sz w:val="17"/>
-          <w:szCs w:val="17"/>
-        </w:rPr>
-        <w:fldChar w:fldCharType="end"/>
-      </w:r>
-    </w:p>
-    <w:p>
-      <w:pPr>
-        <w:pStyle w:val="Normal1"/>
-        <w:jc w:val="both"/>
-        <w:rPr>
-          <w:rFonts w:ascii="Times New Roman" w:hAnsi="Times New Roman" w:cs="Times New Roman"/>
-          <w:bCs/>
-          <w:sz w:val="17"/>
-          <w:szCs w:val="17"/>
-          <w:lang w:val="en-US"/>
-        </w:rPr>
-      </w:pPr>
-      <w:r>
-        <w:rPr>
-          <w:rFonts w:ascii="Times New Roman" w:hAnsi="Times New Roman" w:cs="Times New Roman"/>
-          <w:bCs/>
-          <w:sz w:val="17"/>
-          <w:szCs w:val="17"/>
-          <w:lang w:val="en-US"/>
-        </w:rPr>
-        <w:t>E-mail</w:t>
-      </w:r>
-      <w:r>
-        <w:rPr>
-          <w:rFonts w:ascii="Times New Roman" w:hAnsi="Times New Roman" w:cs="Times New Roman"/>
-          <w:bCs/>
-          <w:sz w:val="17"/>
-          <w:szCs w:val="17"/>
-          <w:lang w:val="en-US"/>
-        </w:rPr>
-        <w:t xml:space="preserve">: </w:t>
-      </w:r>
-      <w:r>
-        <w:rPr>
-          <w:rFonts w:ascii="Times New Roman" w:hAnsi="Times New Roman" w:cs="Times New Roman"/>
-          <w:sz w:val="17"/>
-          <w:szCs w:val="17"/>
-        </w:rPr>
-        <w:fldChar w:fldCharType="begin"/>
-      </w:r>
-      <w:r>
-        <w:rPr>
-          <w:rFonts w:ascii="Times New Roman" w:hAnsi="Times New Roman" w:cs="Times New Roman"/>
-          <w:sz w:val="17"/>
-          <w:szCs w:val="17"/>
-          <w:lang w:val="en-US"/>
-        </w:rPr>
-        <w:instrText xml:space="preserve"> MERGEFIELD  $requestingEmail  \* MERGEFORMAT </w:instrText>
-      </w:r>
-      <w:r>
-        <w:rPr>
-          <w:rFonts w:ascii="Times New Roman" w:hAnsi="Times New Roman" w:cs="Times New Roman"/>
-          <w:sz w:val="17"/>
-          <w:szCs w:val="17"/>
-        </w:rPr>
-        <w:fldChar w:fldCharType="separate"/>
-      </w:r>
-      <w:r>
-        <w:rPr>
-          <w:rFonts w:ascii="Times New Roman" w:hAnsi="Times New Roman" w:cs="Times New Roman"/>
-          <w:noProof/>
-          <w:sz w:val="17"/>
-          <w:szCs w:val="17"/>
-          <w:lang w:val="en-US"/>
-        </w:rPr>
-        <w:t>«$requestingEmail»</w:t>
-      </w:r>
-      <w:r>
-        <w:rPr>
-          <w:rFonts w:ascii="Times New Roman" w:hAnsi="Times New Roman" w:cs="Times New Roman"/>
-          <w:sz w:val="17"/>
-          <w:szCs w:val="17"/>
-        </w:rPr>
-        <w:fldChar w:fldCharType="end"/>
-      </w:r>
-    </w:p>
-    <w:p>
-      <w:pPr>
-        <w:pStyle w:val="Normal1"/>
-        <w:jc w:val="both"/>
-        <w:rPr>
-          <w:rFonts w:ascii="Times New Roman" w:hAnsi="Times New Roman" w:cs="Times New Roman"/>
-          <w:bCs/>
-          <w:sz w:val="17"/>
-          <w:szCs w:val="17"/>
-        </w:rPr>
-      </w:pPr>
-      <w:r>
-        <w:rPr>
-          <w:rFonts w:ascii="Times New Roman" w:hAnsi="Times New Roman" w:cs="Times New Roman"/>
-          <w:bCs/>
-          <w:sz w:val="17"/>
-          <w:szCs w:val="17"/>
-        </w:rPr>
-        <w:t xml:space="preserve">Teléfono: </w:t>
-      </w:r>
-      <w:r>
-        <w:rPr>
-          <w:rFonts w:ascii="Times New Roman" w:hAnsi="Times New Roman" w:cs="Times New Roman"/>
-          <w:sz w:val="17"/>
-          <w:szCs w:val="17"/>
-        </w:rPr>
-        <w:fldChar w:fldCharType="begin"/>
-      </w:r>
-      <w:r>
-        <w:rPr>
-          <w:rFonts w:ascii="Times New Roman" w:hAnsi="Times New Roman" w:cs="Times New Roman"/>
-          <w:sz w:val="17"/>
-          <w:szCs w:val="17"/>
-        </w:rPr>
-        <w:instrText xml:space="preserve"> MERGEFIELD  $requestingPhone  \* MERGEFORMAT </w:instrText>
-      </w:r>
-      <w:r>
-        <w:rPr>
-          <w:rFonts w:ascii="Times New Roman" w:hAnsi="Times New Roman" w:cs="Times New Roman"/>
-          <w:sz w:val="17"/>
-          <w:szCs w:val="17"/>
-        </w:rPr>
-        <w:fldChar w:fldCharType="separate"/>
-      </w:r>
-      <w:r>
-        <w:rPr>
-          <w:rFonts w:ascii="Times New Roman" w:hAnsi="Times New Roman" w:cs="Times New Roman"/>
-          <w:noProof/>
-          <w:sz w:val="17"/>
-          <w:szCs w:val="17"/>
-        </w:rPr>
-        <w:t>«$requestingPhone»</w:t>
-      </w:r>
-      <w:r>
-        <w:rPr>
-          <w:rFonts w:ascii="Times New Roman" w:hAnsi="Times New Roman" w:cs="Times New Roman"/>
-          <w:sz w:val="17"/>
-          <w:szCs w:val="17"/>
-        </w:rPr>
-        <w:fldChar w:fldCharType="end"/>
-      </w:r>
-    </w:p>
-    <w:p>
-      <w:pPr>
-        <w:pStyle w:val="Normal1"/>
-        <w:jc w:val="both"/>
-        <w:rPr>
-          <w:rFonts w:ascii="Times New Roman" w:hAnsi="Times New Roman" w:cs="Times New Roman"/>
-          <w:sz w:val="17"/>
-          <w:szCs w:val="17"/>
-        </w:rPr>
-      </w:pPr>
-      <w:r>
-        <w:rPr>
-          <w:rFonts w:ascii="Times New Roman" w:hAnsi="Times New Roman" w:cs="Times New Roman"/>
-          <w:bCs/>
-          <w:sz w:val="17"/>
-          <w:szCs w:val="17"/>
-        </w:rPr>
-        <w:t>Número de identificación:</w:t>
-      </w:r>
-      <w:r>
-        <w:rPr>
-          <w:rFonts w:ascii="Times New Roman" w:hAnsi="Times New Roman" w:cs="Times New Roman"/>
-          <w:bCs/>
-          <w:sz w:val="17"/>
-          <w:szCs w:val="17"/>
-        </w:rPr>
-        <w:t xml:space="preserve"> </w:t>
-      </w:r>
-      <w:r>
-        <w:rPr>
-          <w:rFonts w:ascii="Times New Roman" w:hAnsi="Times New Roman" w:cs="Times New Roman"/>
-          <w:sz w:val="17"/>
-          <w:szCs w:val="17"/>
-        </w:rPr>
-        <w:fldChar w:fldCharType="begin"/>
-      </w:r>
-      <w:r>
-        <w:rPr>
-          <w:rFonts w:ascii="Times New Roman" w:hAnsi="Times New Roman" w:cs="Times New Roman"/>
-          <w:sz w:val="17"/>
-          <w:szCs w:val="17"/>
-        </w:rPr>
-        <w:instrText xml:space="preserve"> MERGEFIELD  $requestingIdentificationNumber  \* MERGEFORMAT </w:instrText>
-      </w:r>
-      <w:r>
-        <w:rPr>
-          <w:rFonts w:ascii="Times New Roman" w:hAnsi="Times New Roman" w:cs="Times New Roman"/>
-          <w:sz w:val="17"/>
-          <w:szCs w:val="17"/>
-        </w:rPr>
-        <w:fldChar w:fldCharType="separate"/>
-      </w:r>
-      <w:r>
-        <w:rPr>
-          <w:rFonts w:ascii="Times New Roman" w:hAnsi="Times New Roman" w:cs="Times New Roman"/>
-          <w:noProof/>
-          <w:sz w:val="17"/>
-          <w:szCs w:val="17"/>
-        </w:rPr>
-        <w:t>«$requestingIdentificationNumber»</w:t>
-      </w:r>
-      <w:r>
-        <w:rPr>
-          <w:rFonts w:ascii="Times New Roman" w:hAnsi="Times New Roman" w:cs="Times New Roman"/>
-          <w:sz w:val="17"/>
-          <w:szCs w:val="17"/>
+          <w:sz w:val="26"/>
+          <w:szCs w:val="26"/>
+        </w:rPr>
+        <w:t>«$requestResponses»</w:t>
+      </w:r>
+      <w:r>
+        <w:rPr>
+          <w:rFonts w:ascii="Times New Roman" w:hAnsi="Times New Roman" w:cs="Times New Roman"/>
+          <w:sz w:val="26"/>
+          <w:szCs w:val="26"/>
         </w:rPr>
         <w:fldChar w:fldCharType="end"/>
       </w:r>

</xml_diff>